<commit_message>
Updated documentation. Added PDF files
</commit_message>
<xml_diff>
--- a/Курсовая работа/Документация/Пояснительная записка.docx
+++ b/Курсовая работа/Документация/Пояснительная записка.docx
@@ -1946,6 +1946,64 @@
         <w:spacing w:after="0" w:line="360" w:lineRule="auto"/>
         <w:rPr>
           <w:rFonts w:ascii="Times New Roman" w:eastAsia="Times New Roman" w:hAnsi="Times New Roman"/>
+          <w:sz w:val="28"/>
+          <w:szCs w:val="28"/>
+        </w:rPr>
+      </w:pPr>
+      <w:r>
+        <w:rPr>
+          <w:rFonts w:ascii="Times New Roman" w:eastAsia="Times New Roman" w:hAnsi="Times New Roman"/>
+          <w:sz w:val="28"/>
+          <w:szCs w:val="28"/>
+        </w:rPr>
+        <w:t xml:space="preserve">ПРИЛОЖЕНИЕ </w:t>
+      </w:r>
+      <w:r>
+        <w:rPr>
+          <w:rFonts w:ascii="Times New Roman" w:eastAsia="Times New Roman" w:hAnsi="Times New Roman"/>
+          <w:sz w:val="28"/>
+          <w:szCs w:val="28"/>
+        </w:rPr>
+        <w:t>1</w:t>
+      </w:r>
+      <w:r>
+        <w:rPr>
+          <w:rFonts w:ascii="Times New Roman" w:eastAsia="Times New Roman" w:hAnsi="Times New Roman"/>
+          <w:sz w:val="28"/>
+          <w:szCs w:val="28"/>
+        </w:rPr>
+        <w:t>……………….…………………………………………………</w:t>
+      </w:r>
+      <w:r>
+        <w:rPr>
+          <w:rFonts w:ascii="Times New Roman" w:eastAsia="Times New Roman" w:hAnsi="Times New Roman"/>
+          <w:sz w:val="28"/>
+          <w:szCs w:val="28"/>
+        </w:rPr>
+        <w:t>.</w:t>
+      </w:r>
+      <w:r>
+        <w:rPr>
+          <w:rFonts w:ascii="Times New Roman" w:eastAsia="Times New Roman" w:hAnsi="Times New Roman"/>
+          <w:sz w:val="28"/>
+          <w:szCs w:val="28"/>
+        </w:rPr>
+        <w:t>2</w:t>
+      </w:r>
+      <w:r>
+        <w:rPr>
+          <w:rFonts w:ascii="Times New Roman" w:eastAsia="Times New Roman" w:hAnsi="Times New Roman"/>
+          <w:sz w:val="28"/>
+          <w:szCs w:val="28"/>
+        </w:rPr>
+        <w:t>2</w:t>
+      </w:r>
+    </w:p>
+    <w:p>
+      <w:pPr>
+        <w:spacing w:after="0" w:line="360" w:lineRule="auto"/>
+        <w:rPr>
+          <w:rFonts w:ascii="Times New Roman" w:eastAsia="Times New Roman" w:hAnsi="Times New Roman"/>
         </w:rPr>
       </w:pPr>
     </w:p>
@@ -2036,7 +2094,6 @@
         <w:jc w:val="center"/>
       </w:pPr>
     </w:p>
-    <w:p/>
     <w:p/>
     <w:p>
       <w:pPr>
@@ -2058,9 +2115,6 @@
       <w:r>
         <w:tab/>
       </w:r>
-      <w:r>
-        <w:tab/>
-      </w:r>
     </w:p>
     <w:p>
       <w:pPr>
@@ -3440,6 +3494,7 @@
         <w:rPr>
           <w:b w:val="0"/>
         </w:rPr>
+        <w:lastRenderedPageBreak/>
         <w:t>2.</w:t>
       </w:r>
       <w:r>
@@ -4275,6 +4330,7 @@
           <w:sz w:val="28"/>
           <w:szCs w:val="28"/>
         </w:rPr>
+        <w:lastRenderedPageBreak/>
         <w:t>3.Описание точек доступа</w:t>
       </w:r>
       <w:bookmarkEnd w:id="13"/>
@@ -5187,6 +5243,7 @@
           <w:szCs w:val="28"/>
           <w:lang w:val="en-US"/>
         </w:rPr>
+        <w:lastRenderedPageBreak/>
         <w:t>POST /workers/add/&lt;</w:t>
       </w:r>
       <w:r>
@@ -6047,6 +6104,7 @@
           <w:szCs w:val="28"/>
           <w:lang w:val="en-US"/>
         </w:rPr>
+        <w:lastRenderedPageBreak/>
         <w:t>GET /workers/stats</w:t>
       </w:r>
     </w:p>
@@ -7747,6 +7805,7 @@
           <w:sz w:val="28"/>
           <w:szCs w:val="28"/>
         </w:rPr>
+        <w:lastRenderedPageBreak/>
         <w:t>З</w:t>
       </w:r>
       <w:r>
@@ -8706,6 +8765,7 @@
       <w:bookmarkEnd w:id="18"/>
       <w:bookmarkEnd w:id="19"/>
       <w:r>
+        <w:lastRenderedPageBreak/>
         <w:t>4.Разработка REST-сервиса</w:t>
       </w:r>
       <w:bookmarkEnd w:id="20"/>
@@ -9150,6 +9210,7 @@
       </w:pPr>
       <w:bookmarkStart w:id="23" w:name="_Toc167228220"/>
       <w:r>
+        <w:lastRenderedPageBreak/>
         <w:t>4.2 Запуск проекта</w:t>
       </w:r>
       <w:bookmarkEnd w:id="23"/>
@@ -10168,6 +10229,7 @@
           <w:rFonts w:ascii="Times New Roman" w:eastAsia="Times New Roman" w:hAnsi="Times New Roman"/>
           <w:lang w:val="en-US"/>
         </w:rPr>
+        <w:lastRenderedPageBreak/>
         <w:t>@app.route('/projects', methods=['GET'])</w:t>
       </w:r>
     </w:p>
@@ -11015,6 +11077,7 @@
           <w:rFonts w:ascii="Times New Roman" w:eastAsia="Times New Roman" w:hAnsi="Times New Roman"/>
           <w:lang w:val="en-US"/>
         </w:rPr>
+        <w:lastRenderedPageBreak/>
         <w:t xml:space="preserve">    p = app.sql.project_by_id(id)</w:t>
       </w:r>
     </w:p>
@@ -12403,6 +12466,7 @@
           <w:rFonts w:ascii="Times New Roman" w:eastAsia="Times New Roman" w:hAnsi="Times New Roman"/>
           <w:lang w:val="en-US"/>
         </w:rPr>
+        <w:lastRenderedPageBreak/>
         <w:t xml:space="preserve">        return {'workers': workers}, 200</w:t>
       </w:r>
     </w:p>
@@ -13367,6 +13431,7 @@
           <w:rFonts w:ascii="Times New Roman" w:eastAsia="Times New Roman" w:hAnsi="Times New Roman"/>
           <w:lang w:val="en-US"/>
         </w:rPr>
+        <w:lastRenderedPageBreak/>
         <w:t xml:space="preserve">        </w:t>
       </w:r>
       <w:r>
@@ -13697,6 +13762,7 @@
       <w:bookmarkStart w:id="27" w:name="_Toc167228222"/>
       <w:bookmarkEnd w:id="26"/>
       <w:r>
+        <w:lastRenderedPageBreak/>
         <w:t>ЗАКЛЮЧЕНИЕ</w:t>
       </w:r>
       <w:bookmarkEnd w:id="27"/>
@@ -14438,30 +14504,302 @@
     </w:p>
     <w:p>
       <w:pPr>
-        <w:spacing w:after="0" w:line="300" w:lineRule="auto"/>
-        <w:rPr>
-          <w:rFonts w:ascii="Times New Roman" w:eastAsia="Times New Roman" w:hAnsi="Times New Roman"/>
-          <w:sz w:val="28"/>
-        </w:rPr>
-      </w:pPr>
-    </w:p>
-    <w:p>
-      <w:pPr>
-        <w:spacing w:after="0" w:line="300" w:lineRule="auto"/>
-        <w:rPr>
-          <w:rFonts w:ascii="Times New Roman" w:eastAsia="Times New Roman" w:hAnsi="Times New Roman"/>
-          <w:sz w:val="28"/>
-        </w:rPr>
-      </w:pPr>
-    </w:p>
-    <w:p>
-      <w:pPr>
-        <w:spacing w:after="0" w:line="300" w:lineRule="auto"/>
-        <w:rPr>
-          <w:rFonts w:ascii="Times New Roman" w:eastAsia="Times New Roman" w:hAnsi="Times New Roman"/>
-          <w:sz w:val="28"/>
-        </w:rPr>
-      </w:pPr>
+        <w:rPr>
+          <w:rFonts w:ascii="Times New Roman" w:eastAsia="Times New Roman" w:hAnsi="Times New Roman"/>
+          <w:sz w:val="28"/>
+        </w:rPr>
+      </w:pPr>
+      <w:r>
+        <w:rPr>
+          <w:rFonts w:ascii="Times New Roman" w:eastAsia="Times New Roman" w:hAnsi="Times New Roman"/>
+          <w:sz w:val="28"/>
+        </w:rPr>
+        <w:br w:type="page"/>
+      </w:r>
+    </w:p>
+    <w:p>
+      <w:pPr>
+        <w:spacing w:after="0" w:line="300" w:lineRule="auto"/>
+        <w:jc w:val="right"/>
+        <w:rPr>
+          <w:rFonts w:ascii="Times New Roman" w:eastAsia="Times New Roman" w:hAnsi="Times New Roman"/>
+          <w:sz w:val="28"/>
+        </w:rPr>
+      </w:pPr>
+      <w:r>
+        <w:rPr>
+          <w:rFonts w:ascii="Times New Roman" w:eastAsia="Times New Roman" w:hAnsi="Times New Roman"/>
+          <w:sz w:val="28"/>
+        </w:rPr>
+        <w:lastRenderedPageBreak/>
+        <w:t>ПРИЛОЖЕНИЕ 1</w:t>
+      </w:r>
+    </w:p>
+    <w:p>
+      <w:pPr>
+        <w:spacing w:after="0" w:line="300" w:lineRule="auto"/>
+        <w:jc w:val="center"/>
+        <w:rPr>
+          <w:rFonts w:ascii="Times New Roman" w:eastAsia="Times New Roman" w:hAnsi="Times New Roman"/>
+          <w:sz w:val="28"/>
+        </w:rPr>
+      </w:pPr>
+    </w:p>
+    <w:p>
+      <w:pPr>
+        <w:spacing w:after="0" w:line="300" w:lineRule="auto"/>
+        <w:jc w:val="center"/>
+        <w:rPr>
+          <w:rFonts w:ascii="Times New Roman" w:eastAsia="Times New Roman" w:hAnsi="Times New Roman"/>
+          <w:sz w:val="28"/>
+        </w:rPr>
+      </w:pPr>
+      <w:r>
+        <w:rPr>
+          <w:rFonts w:ascii="Times New Roman" w:eastAsia="Times New Roman" w:hAnsi="Times New Roman"/>
+          <w:sz w:val="28"/>
+        </w:rPr>
+        <w:t>Репозиторий проекта</w:t>
+      </w:r>
+    </w:p>
+    <w:p>
+      <w:pPr>
+        <w:spacing w:after="0" w:line="300" w:lineRule="auto"/>
+        <w:rPr>
+          <w:rFonts w:ascii="Times New Roman" w:eastAsia="Times New Roman" w:hAnsi="Times New Roman"/>
+          <w:sz w:val="28"/>
+        </w:rPr>
+      </w:pPr>
+    </w:p>
+    <w:p>
+      <w:pPr>
+        <w:spacing w:after="0" w:line="300" w:lineRule="auto"/>
+        <w:rPr>
+          <w:rFonts w:ascii="Times New Roman" w:eastAsia="Times New Roman" w:hAnsi="Times New Roman"/>
+          <w:sz w:val="28"/>
+        </w:rPr>
+      </w:pPr>
+      <w:r>
+        <w:rPr>
+          <w:rFonts w:ascii="Times New Roman" w:eastAsia="Times New Roman" w:hAnsi="Times New Roman"/>
+          <w:sz w:val="28"/>
+        </w:rPr>
+        <w:tab/>
+        <w:t>Проект размещен в</w:t>
+      </w:r>
+      <w:r>
+        <w:rPr>
+          <w:rFonts w:ascii="Times New Roman" w:eastAsia="Times New Roman" w:hAnsi="Times New Roman"/>
+          <w:sz w:val="28"/>
+        </w:rPr>
+        <w:t xml:space="preserve"> </w:t>
+      </w:r>
+      <w:r>
+        <w:rPr>
+          <w:rFonts w:ascii="Times New Roman" w:eastAsia="Times New Roman" w:hAnsi="Times New Roman"/>
+          <w:sz w:val="28"/>
+        </w:rPr>
+        <w:t xml:space="preserve">репозитории на </w:t>
+      </w:r>
+      <w:r>
+        <w:rPr>
+          <w:rFonts w:ascii="Times New Roman" w:eastAsia="Times New Roman" w:hAnsi="Times New Roman"/>
+          <w:sz w:val="28"/>
+          <w:lang w:val="en-US"/>
+        </w:rPr>
+        <w:t>Github</w:t>
+      </w:r>
+      <w:r>
+        <w:rPr>
+          <w:rFonts w:ascii="Times New Roman" w:eastAsia="Times New Roman" w:hAnsi="Times New Roman"/>
+          <w:sz w:val="28"/>
+        </w:rPr>
+        <w:t>.</w:t>
+      </w:r>
+    </w:p>
+    <w:p>
+      <w:pPr>
+        <w:spacing w:after="0" w:line="300" w:lineRule="auto"/>
+        <w:rPr>
+          <w:rFonts w:ascii="Times New Roman" w:eastAsia="Times New Roman" w:hAnsi="Times New Roman"/>
+          <w:sz w:val="28"/>
+        </w:rPr>
+      </w:pPr>
+      <w:r>
+        <w:rPr>
+          <w:rFonts w:ascii="Times New Roman" w:eastAsia="Times New Roman" w:hAnsi="Times New Roman"/>
+          <w:sz w:val="28"/>
+        </w:rPr>
+        <w:tab/>
+      </w:r>
+      <w:r>
+        <w:rPr>
+          <w:rFonts w:ascii="Times New Roman" w:eastAsia="Times New Roman" w:hAnsi="Times New Roman"/>
+          <w:sz w:val="28"/>
+        </w:rPr>
+        <w:t xml:space="preserve">Прямая ссылка на репозиторий: </w:t>
+      </w:r>
+      <w:r>
+        <w:rPr>
+          <w:rFonts w:ascii="Times New Roman" w:eastAsia="Times New Roman" w:hAnsi="Times New Roman"/>
+          <w:sz w:val="28"/>
+        </w:rPr>
+        <w:t>https://github.com/amorator/Education-2/tree/main/</w:t>
+      </w:r>
+      <w:r>
+        <w:rPr>
+          <w:rFonts w:ascii="Times New Roman" w:eastAsia="Times New Roman" w:hAnsi="Times New Roman" w:hint="cs"/>
+          <w:sz w:val="28"/>
+        </w:rPr>
+        <w:t>Курсовая</w:t>
+      </w:r>
+      <w:r>
+        <w:rPr>
+          <w:rFonts w:ascii="Times New Roman" w:eastAsia="Times New Roman" w:hAnsi="Times New Roman"/>
+          <w:sz w:val="28"/>
+        </w:rPr>
+        <w:t>%20</w:t>
+      </w:r>
+      <w:r>
+        <w:rPr>
+          <w:rFonts w:ascii="Times New Roman" w:eastAsia="Times New Roman" w:hAnsi="Times New Roman" w:hint="cs"/>
+          <w:sz w:val="28"/>
+        </w:rPr>
+        <w:t>работа</w:t>
+      </w:r>
+    </w:p>
+    <w:p>
+      <w:pPr>
+        <w:spacing w:after="0" w:line="300" w:lineRule="auto"/>
+        <w:rPr>
+          <w:rFonts w:ascii="Times New Roman" w:eastAsia="Times New Roman" w:hAnsi="Times New Roman"/>
+          <w:sz w:val="28"/>
+        </w:rPr>
+      </w:pPr>
+      <w:r>
+        <w:rPr>
+          <w:rFonts w:ascii="Times New Roman" w:eastAsia="Times New Roman" w:hAnsi="Times New Roman"/>
+          <w:sz w:val="28"/>
+        </w:rPr>
+        <w:tab/>
+      </w:r>
+      <w:r>
+        <w:rPr>
+          <w:rFonts w:ascii="Times New Roman" w:eastAsia="Times New Roman" w:hAnsi="Times New Roman"/>
+          <w:sz w:val="28"/>
+          <w:lang w:val="en-US"/>
+        </w:rPr>
+        <w:t>QR-</w:t>
+      </w:r>
+      <w:r>
+        <w:rPr>
+          <w:rFonts w:ascii="Times New Roman" w:eastAsia="Times New Roman" w:hAnsi="Times New Roman"/>
+          <w:sz w:val="28"/>
+        </w:rPr>
+        <w:t xml:space="preserve">код: </w:t>
+      </w:r>
+    </w:p>
+    <w:p>
+      <w:pPr>
+        <w:spacing w:after="0" w:line="300" w:lineRule="auto"/>
+        <w:jc w:val="center"/>
+        <w:rPr>
+          <w:rFonts w:ascii="Times New Roman" w:eastAsia="Times New Roman" w:hAnsi="Times New Roman"/>
+          <w:sz w:val="28"/>
+        </w:rPr>
+      </w:pPr>
+      <w:r>
+        <w:rPr>
+          <w:noProof/>
+        </w:rPr>
+        <w:drawing>
+          <wp:inline distT="0" distB="0" distL="0" distR="0" wp14:anchorId="44436959" wp14:editId="59E7A36B">
+            <wp:extent cx="1714500" cy="1714500"/>
+            <wp:effectExtent l="0" t="0" r="0" b="0"/>
+            <wp:docPr id="7452391" name="Рисунок 2"/>
+            <wp:cNvGraphicFramePr>
+              <a:graphicFrameLocks xmlns:a="http://schemas.openxmlformats.org/drawingml/2006/main" noChangeAspect="1"/>
+            </wp:cNvGraphicFramePr>
+            <a:graphic xmlns:a="http://schemas.openxmlformats.org/drawingml/2006/main">
+              <a:graphicData uri="http://schemas.openxmlformats.org/drawingml/2006/picture">
+                <pic:pic xmlns:pic="http://schemas.openxmlformats.org/drawingml/2006/picture">
+                  <pic:nvPicPr>
+                    <pic:cNvPr id="0" name="Picture 6"/>
+                    <pic:cNvPicPr>
+                      <a:picLocks noChangeAspect="1" noChangeArrowheads="1"/>
+                    </pic:cNvPicPr>
+                  </pic:nvPicPr>
+                  <pic:blipFill>
+                    <a:blip r:embed="rId10">
+                      <a:extLst>
+                        <a:ext uri="{28A0092B-C50C-407E-A947-70E740481C1C}">
+                          <a14:useLocalDpi xmlns:a14="http://schemas.microsoft.com/office/drawing/2010/main" val="0"/>
+                        </a:ext>
+                      </a:extLst>
+                    </a:blip>
+                    <a:srcRect/>
+                    <a:stretch>
+                      <a:fillRect/>
+                    </a:stretch>
+                  </pic:blipFill>
+                  <pic:spPr bwMode="auto">
+                    <a:xfrm>
+                      <a:off x="0" y="0"/>
+                      <a:ext cx="1714500" cy="1714500"/>
+                    </a:xfrm>
+                    <a:prstGeom prst="rect">
+                      <a:avLst/>
+                    </a:prstGeom>
+                    <a:noFill/>
+                    <a:ln>
+                      <a:noFill/>
+                    </a:ln>
+                  </pic:spPr>
+                </pic:pic>
+              </a:graphicData>
+            </a:graphic>
+          </wp:inline>
+        </w:drawing>
+      </w:r>
+    </w:p>
+    <w:p>
+      <w:pPr>
+        <w:spacing w:after="0" w:line="300" w:lineRule="auto"/>
+        <w:jc w:val="center"/>
+        <w:rPr>
+          <w:rFonts w:ascii="Times New Roman" w:eastAsia="Times New Roman" w:hAnsi="Times New Roman"/>
+          <w:sz w:val="28"/>
+        </w:rPr>
+      </w:pPr>
+      <w:r>
+        <w:rPr>
+          <w:rFonts w:ascii="Times New Roman" w:eastAsia="Times New Roman" w:hAnsi="Times New Roman"/>
+          <w:sz w:val="28"/>
+        </w:rPr>
+        <w:t xml:space="preserve">Рисунок </w:t>
+      </w:r>
+      <w:r>
+        <w:rPr>
+          <w:rFonts w:ascii="Times New Roman" w:eastAsia="Times New Roman" w:hAnsi="Times New Roman"/>
+          <w:sz w:val="28"/>
+        </w:rPr>
+        <w:t xml:space="preserve">1 </w:t>
+      </w:r>
+      <w:r>
+        <w:rPr>
+          <w:rFonts w:ascii="Times New Roman" w:eastAsia="Times New Roman" w:hAnsi="Times New Roman"/>
+          <w:sz w:val="28"/>
+          <w:lang w:val="en-US"/>
+        </w:rPr>
+        <w:t>QR</w:t>
+      </w:r>
+      <w:r>
+        <w:rPr>
+          <w:rFonts w:ascii="Times New Roman" w:eastAsia="Times New Roman" w:hAnsi="Times New Roman"/>
+          <w:sz w:val="28"/>
+        </w:rPr>
+        <w:t>-код репозитория</w:t>
+      </w:r>
     </w:p>
     <w:p>
       <w:pPr>

</xml_diff>